<commit_message>
partie rapport technique Jo fini
</commit_message>
<xml_diff>
--- a/doc/RapportTechnique.docx
+++ b/doc/RapportTechnique.docx
@@ -476,7 +476,10 @@
               <w:tab w:val="right" w:leader="dot" w:pos="9396"/>
             </w:tabs>
             <w:rPr>
+              <w:rFonts w:asciiTheme="minorHAnsi" w:eastAsiaTheme="minorEastAsia" w:hAnsiTheme="minorHAnsi"/>
               <w:noProof/>
+              <w:sz w:val="22"/>
+              <w:lang w:val="fr-CA" w:eastAsia="fr-CA"/>
             </w:rPr>
           </w:pPr>
           <w:r>
@@ -491,7 +494,7 @@
           <w:r>
             <w:fldChar w:fldCharType="separate"/>
           </w:r>
-          <w:hyperlink w:anchor="_Toc127284614" w:history="1">
+          <w:hyperlink w:anchor="_Toc127286455" w:history="1">
             <w:r>
               <w:rPr>
                 <w:rStyle w:val="Hyperlink"/>
@@ -519,7 +522,7 @@
                 <w:noProof/>
                 <w:webHidden/>
               </w:rPr>
-              <w:instrText xml:space="preserve"> PAGEREF _Toc127284614 \h </w:instrText>
+              <w:instrText xml:space="preserve"> PAGEREF _Toc127286455 \h </w:instrText>
             </w:r>
             <w:r>
               <w:rPr>
@@ -540,6 +543,150 @@
                 <w:webHidden/>
               </w:rPr>
               <w:t>3</w:t>
+            </w:r>
+            <w:r>
+              <w:rPr>
+                <w:noProof/>
+                <w:webHidden/>
+              </w:rPr>
+              <w:fldChar w:fldCharType="end"/>
+            </w:r>
+          </w:hyperlink>
+        </w:p>
+        <w:p>
+          <w:pPr>
+            <w:pStyle w:val="TOC1"/>
+            <w:tabs>
+              <w:tab w:val="right" w:leader="dot" w:pos="9396"/>
+            </w:tabs>
+            <w:rPr>
+              <w:rFonts w:asciiTheme="minorHAnsi" w:eastAsiaTheme="minorEastAsia" w:hAnsiTheme="minorHAnsi"/>
+              <w:noProof/>
+              <w:sz w:val="22"/>
+              <w:lang w:val="fr-CA" w:eastAsia="fr-CA"/>
+            </w:rPr>
+          </w:pPr>
+          <w:hyperlink w:anchor="_Toc127286456" w:history="1">
+            <w:r>
+              <w:rPr>
+                <w:rStyle w:val="Hyperlink"/>
+                <w:noProof/>
+                <w:lang w:val="fr-CA"/>
+              </w:rPr>
+              <w:t>Efficacité énergétique</w:t>
+            </w:r>
+            <w:r>
+              <w:rPr>
+                <w:noProof/>
+                <w:webHidden/>
+              </w:rPr>
+              <w:tab/>
+            </w:r>
+            <w:r>
+              <w:rPr>
+                <w:noProof/>
+                <w:webHidden/>
+              </w:rPr>
+              <w:fldChar w:fldCharType="begin"/>
+            </w:r>
+            <w:r>
+              <w:rPr>
+                <w:noProof/>
+                <w:webHidden/>
+              </w:rPr>
+              <w:instrText xml:space="preserve"> PAGEREF _Toc127286456 \h </w:instrText>
+            </w:r>
+            <w:r>
+              <w:rPr>
+                <w:noProof/>
+                <w:webHidden/>
+              </w:rPr>
+            </w:r>
+            <w:r>
+              <w:rPr>
+                <w:noProof/>
+                <w:webHidden/>
+              </w:rPr>
+              <w:fldChar w:fldCharType="separate"/>
+            </w:r>
+            <w:r>
+              <w:rPr>
+                <w:noProof/>
+                <w:webHidden/>
+              </w:rPr>
+              <w:t>3</w:t>
+            </w:r>
+            <w:r>
+              <w:rPr>
+                <w:noProof/>
+                <w:webHidden/>
+              </w:rPr>
+              <w:fldChar w:fldCharType="end"/>
+            </w:r>
+          </w:hyperlink>
+        </w:p>
+        <w:p>
+          <w:pPr>
+            <w:pStyle w:val="TOC1"/>
+            <w:tabs>
+              <w:tab w:val="right" w:leader="dot" w:pos="9396"/>
+            </w:tabs>
+            <w:rPr>
+              <w:rFonts w:asciiTheme="minorHAnsi" w:eastAsiaTheme="minorEastAsia" w:hAnsiTheme="minorHAnsi"/>
+              <w:noProof/>
+              <w:sz w:val="22"/>
+              <w:lang w:val="fr-CA" w:eastAsia="fr-CA"/>
+            </w:rPr>
+          </w:pPr>
+          <w:hyperlink w:anchor="_Toc127286457" w:history="1">
+            <w:r>
+              <w:rPr>
+                <w:rStyle w:val="Hyperlink"/>
+                <w:noProof/>
+                <w:lang w:val="fr-CA"/>
+              </w:rPr>
+              <w:t>Schéma technique</w:t>
+            </w:r>
+            <w:r>
+              <w:rPr>
+                <w:noProof/>
+                <w:webHidden/>
+              </w:rPr>
+              <w:tab/>
+            </w:r>
+            <w:r>
+              <w:rPr>
+                <w:noProof/>
+                <w:webHidden/>
+              </w:rPr>
+              <w:fldChar w:fldCharType="begin"/>
+            </w:r>
+            <w:r>
+              <w:rPr>
+                <w:noProof/>
+                <w:webHidden/>
+              </w:rPr>
+              <w:instrText xml:space="preserve"> PAGEREF _Toc127286457 \h </w:instrText>
+            </w:r>
+            <w:r>
+              <w:rPr>
+                <w:noProof/>
+                <w:webHidden/>
+              </w:rPr>
+            </w:r>
+            <w:r>
+              <w:rPr>
+                <w:noProof/>
+                <w:webHidden/>
+              </w:rPr>
+              <w:fldChar w:fldCharType="separate"/>
+            </w:r>
+            <w:r>
+              <w:rPr>
+                <w:noProof/>
+                <w:webHidden/>
+              </w:rPr>
+              <w:t>4</w:t>
             </w:r>
             <w:r>
               <w:rPr>
@@ -619,7 +766,7 @@
           <w:lang w:val="fr-CA"/>
         </w:rPr>
       </w:pPr>
-      <w:bookmarkStart w:id="0" w:name="_Toc127284614"/>
+      <w:bookmarkStart w:id="0" w:name="_Toc127286455"/>
       <w:r>
         <w:rPr>
           <w:lang w:val="fr-CA"/>
@@ -638,176 +785,537 @@
     </w:p>
     <w:p>
       <w:pPr>
-        <w:pStyle w:val="BodyText"/>
-        <w:rPr>
-          <w:sz w:val="24"/>
-          <w:szCs w:val="24"/>
-          <w:lang w:val="fr-CA"/>
-        </w:rPr>
-      </w:pPr>
-      <w:r>
-        <w:rPr>
-          <w:sz w:val="24"/>
-          <w:szCs w:val="24"/>
-          <w:lang w:val="fr-CA"/>
-        </w:rPr>
-        <w:t>Dans le cadre du cours de AMOC, il nous a été demandé de faire un projet avec le esp32, home assistant et MQTT comme pub/sub.</w:t>
-      </w:r>
-      <w:r>
-        <w:rPr>
-          <w:sz w:val="24"/>
-          <w:szCs w:val="24"/>
-          <w:lang w:val="fr-CA"/>
-        </w:rPr>
-        <w:t xml:space="preserve"> Notre projet à donc par la suite été décidé, se sera Mise En Glace. Pour notre projet, nous allons faire une boite que nous allons installer dans les cabanes de patinoire </w:t>
-      </w:r>
-      <w:r>
-        <w:rPr>
-          <w:sz w:val="24"/>
-          <w:szCs w:val="24"/>
-          <w:lang w:val="fr-CA"/>
-        </w:rPr>
-        <w:t>extérieur</w:t>
-      </w:r>
-      <w:r>
-        <w:rPr>
-          <w:sz w:val="24"/>
-          <w:szCs w:val="24"/>
-          <w:lang w:val="fr-CA"/>
-        </w:rPr>
-        <w:t xml:space="preserve">. Le sensor principale ira jusqu’à la glace afin de récolter la </w:t>
-      </w:r>
-      <w:r>
-        <w:rPr>
-          <w:sz w:val="24"/>
-          <w:szCs w:val="24"/>
-          <w:lang w:val="fr-CA"/>
-        </w:rPr>
-        <w:t>température</w:t>
-      </w:r>
-      <w:r>
-        <w:rPr>
-          <w:sz w:val="24"/>
-          <w:szCs w:val="24"/>
-          <w:lang w:val="fr-CA"/>
-        </w:rPr>
-        <w:t xml:space="preserve"> au niveau de celle-ci. Avec une lecture en temps réel, une meilleure analyse </w:t>
-      </w:r>
-      <w:r>
-        <w:rPr>
-          <w:sz w:val="24"/>
-          <w:szCs w:val="24"/>
-          <w:lang w:val="fr-CA"/>
-        </w:rPr>
-        <w:t>peut</w:t>
-      </w:r>
-      <w:r>
-        <w:rPr>
-          <w:sz w:val="24"/>
-          <w:szCs w:val="24"/>
-          <w:lang w:val="fr-CA"/>
-        </w:rPr>
-        <w:t xml:space="preserve"> être fait pour déterminer </w:t>
-      </w:r>
-      <w:r>
-        <w:rPr>
-          <w:sz w:val="24"/>
-          <w:szCs w:val="24"/>
-          <w:lang w:val="fr-CA"/>
-        </w:rPr>
-        <w:t>les moments idéals</w:t>
-      </w:r>
-      <w:r>
-        <w:rPr>
-          <w:sz w:val="24"/>
-          <w:szCs w:val="24"/>
-          <w:lang w:val="fr-CA"/>
-        </w:rPr>
-        <w:t xml:space="preserve"> pour autoriser les gens </w:t>
-      </w:r>
-      <w:r>
-        <w:rPr>
-          <w:sz w:val="24"/>
-          <w:szCs w:val="24"/>
-          <w:lang w:val="fr-CA"/>
-        </w:rPr>
-        <w:t>à</w:t>
-      </w:r>
-      <w:r>
-        <w:rPr>
-          <w:sz w:val="24"/>
-          <w:szCs w:val="24"/>
-          <w:lang w:val="fr-CA"/>
-        </w:rPr>
-        <w:t xml:space="preserve"> patiner et pour savoir quand sera le meilleur moment pour refaire la glace. Dans un deuxième temps, les mesure de </w:t>
-      </w:r>
-      <w:r>
-        <w:rPr>
-          <w:sz w:val="24"/>
-          <w:szCs w:val="24"/>
-          <w:lang w:val="fr-CA"/>
-        </w:rPr>
-        <w:t>température</w:t>
-      </w:r>
-      <w:r>
-        <w:rPr>
-          <w:sz w:val="24"/>
-          <w:szCs w:val="24"/>
-          <w:lang w:val="fr-CA"/>
-        </w:rPr>
-        <w:t xml:space="preserve"> et humidité de la cabane seront prise. Tout ces informations sont </w:t>
-      </w:r>
-      <w:r>
-        <w:rPr>
-          <w:sz w:val="24"/>
-          <w:szCs w:val="24"/>
-          <w:lang w:val="fr-CA"/>
-        </w:rPr>
-        <w:t>affichées</w:t>
-      </w:r>
-      <w:r>
-        <w:rPr>
-          <w:sz w:val="24"/>
-          <w:szCs w:val="24"/>
-          <w:lang w:val="fr-CA"/>
-        </w:rPr>
-        <w:t xml:space="preserve"> sur le site du home assistant, afin de pouvoir faire une lecture a distance. En plus de permette une lecture facile des données, </w:t>
-      </w:r>
-      <w:r>
-        <w:rPr>
-          <w:sz w:val="24"/>
-          <w:szCs w:val="24"/>
-          <w:lang w:val="fr-CA"/>
-        </w:rPr>
-        <w:t>un seul surveillant peux maintenant avoir la charge de plusieurs emplacements à la fois. Un affichage LCD sera aussi mis en place sur le boitier afin d’avertir les gens de la qualité probable de la glace en fonction de la température.</w:t>
-      </w:r>
-    </w:p>
-    <w:p>
-      <w:pPr>
-        <w:pStyle w:val="BodyText"/>
-        <w:rPr>
-          <w:sz w:val="24"/>
-          <w:szCs w:val="24"/>
-          <w:lang w:val="fr-CA"/>
-        </w:rPr>
-      </w:pPr>
-    </w:p>
-    <w:p>
-      <w:pPr>
-        <w:pStyle w:val="BodyText"/>
-        <w:rPr>
-          <w:sz w:val="24"/>
-          <w:szCs w:val="24"/>
-          <w:lang w:val="fr-CA"/>
-        </w:rPr>
-      </w:pPr>
-      <w:r>
-        <w:rPr>
-          <w:sz w:val="24"/>
-          <w:szCs w:val="24"/>
-          <w:lang w:val="fr-CA"/>
-        </w:rPr>
-        <w:t>La vente de ces produits sera visé aux municipalités de pays nordique comme le Québec (province) et nous allons nous concentrer pour offrir un service après-vente grâce a des contrat de soutien pour ces villes.</w:t>
+        <w:widowControl/>
+        <w:spacing w:before="0" w:line="276" w:lineRule="auto"/>
+        <w:rPr>
+          <w:rFonts w:eastAsia="Times New Roman" w:cs="Times New Roman"/>
+          <w:sz w:val="24"/>
+          <w:szCs w:val="24"/>
+          <w:lang w:val="fr-CA" w:eastAsia="fr-CA"/>
+        </w:rPr>
+      </w:pPr>
+      <w:r>
+        <w:rPr>
+          <w:rFonts w:eastAsia="Times New Roman" w:cs="Times New Roman"/>
+          <w:sz w:val="24"/>
+          <w:szCs w:val="24"/>
+          <w:lang w:val="fr-CA" w:eastAsia="fr-CA"/>
+        </w:rPr>
+        <w:t>Dans le cadre du cours d'A</w:t>
+      </w:r>
+      <w:r>
+        <w:rPr>
+          <w:rFonts w:eastAsia="Times New Roman" w:cs="Times New Roman"/>
+          <w:sz w:val="24"/>
+          <w:szCs w:val="24"/>
+          <w:lang w:val="fr-CA" w:eastAsia="fr-CA"/>
+        </w:rPr>
+        <w:t>MOC</w:t>
+      </w:r>
+      <w:r>
+        <w:rPr>
+          <w:rFonts w:eastAsia="Times New Roman" w:cs="Times New Roman"/>
+          <w:sz w:val="24"/>
+          <w:szCs w:val="24"/>
+          <w:lang w:val="fr-CA" w:eastAsia="fr-CA"/>
+        </w:rPr>
+        <w:t>, il nous a été demandé de faire un projet avec l'esp32, home assistant et MQTT comme pub /sub. Notre projet a donc par la suite été décidé, se sera mise en Glace. Pour notre projet, nous allons faire une boîte que nous allons installer dans les cabanes de patinoire extérieure.</w:t>
+      </w:r>
+    </w:p>
+    <w:p>
+      <w:pPr>
+        <w:widowControl/>
+        <w:spacing w:before="0" w:line="276" w:lineRule="auto"/>
+        <w:rPr>
+          <w:rFonts w:eastAsia="Times New Roman" w:cs="Times New Roman"/>
+          <w:sz w:val="24"/>
+          <w:szCs w:val="24"/>
+          <w:lang w:val="fr-CA" w:eastAsia="fr-CA"/>
+        </w:rPr>
+      </w:pPr>
+      <w:r>
+        <w:rPr>
+          <w:rFonts w:eastAsia="Times New Roman" w:cs="Times New Roman"/>
+          <w:sz w:val="24"/>
+          <w:szCs w:val="24"/>
+          <w:lang w:val="fr-CA" w:eastAsia="fr-CA"/>
+        </w:rPr>
+        <w:t>Le sensor principal ira jusqu’à la glace afin de récolter la température au niveau de celle-ci. Avec une lecture en temps réel, une meilleure analyse peut être faite pour déterminer les moments idéals pour autoriser les gens à patiner et pour savoir quand sera le meilleur moment pour refaire la glace.</w:t>
+      </w:r>
+    </w:p>
+    <w:p>
+      <w:pPr>
+        <w:widowControl/>
+        <w:spacing w:before="0" w:line="276" w:lineRule="auto"/>
+        <w:rPr>
+          <w:rFonts w:eastAsia="Times New Roman" w:cs="Times New Roman"/>
+          <w:sz w:val="24"/>
+          <w:szCs w:val="24"/>
+          <w:lang w:val="fr-CA" w:eastAsia="fr-CA"/>
+        </w:rPr>
+      </w:pPr>
+      <w:r>
+        <w:rPr>
+          <w:rFonts w:eastAsia="Times New Roman" w:cs="Times New Roman"/>
+          <w:sz w:val="24"/>
+          <w:szCs w:val="24"/>
+          <w:lang w:val="fr-CA" w:eastAsia="fr-CA"/>
+        </w:rPr>
+        <w:t>Dans un deuxième temps, les mesures de températures et humidité de la cabane seront prise. Tous ces informations sont affichées sur le site du home assistant, afin de pouvoir faire une lecture à distance.</w:t>
+      </w:r>
+    </w:p>
+    <w:p>
+      <w:pPr>
+        <w:widowControl/>
+        <w:spacing w:before="0" w:line="276" w:lineRule="auto"/>
+        <w:rPr>
+          <w:rFonts w:eastAsia="Times New Roman" w:cs="Times New Roman"/>
+          <w:sz w:val="24"/>
+          <w:szCs w:val="24"/>
+          <w:lang w:val="fr-CA" w:eastAsia="fr-CA"/>
+        </w:rPr>
+      </w:pPr>
+      <w:r>
+        <w:rPr>
+          <w:rFonts w:eastAsia="Times New Roman" w:cs="Times New Roman"/>
+          <w:sz w:val="24"/>
+          <w:szCs w:val="24"/>
+          <w:lang w:val="fr-CA" w:eastAsia="fr-CA"/>
+        </w:rPr>
+        <w:t>En plus se permette une lecture facile des données, un seul surveillant peut maintenant avoir la charge de plusieurs emplacements à la fois.</w:t>
+      </w:r>
+    </w:p>
+    <w:p>
+      <w:pPr>
+        <w:pStyle w:val="BodyText"/>
+        <w:spacing w:line="276" w:lineRule="auto"/>
+        <w:rPr>
+          <w:sz w:val="24"/>
+          <w:szCs w:val="24"/>
+          <w:lang w:val="fr-CA"/>
+        </w:rPr>
+      </w:pPr>
+      <w:r>
+        <w:rPr>
+          <w:sz w:val="24"/>
+          <w:szCs w:val="24"/>
+          <w:lang w:val="fr-CA"/>
+        </w:rPr>
+        <w:t>Un affichage LCD sera aussi mis en place sur le boitier afin d’avertir les gens de la qualité probable de la glace en fonction de la température.</w:t>
+      </w:r>
+    </w:p>
+    <w:p>
+      <w:pPr>
+        <w:widowControl/>
+        <w:spacing w:before="0" w:line="276" w:lineRule="auto"/>
+        <w:rPr>
+          <w:rFonts w:eastAsia="Times New Roman" w:cs="Times New Roman"/>
+          <w:sz w:val="24"/>
+          <w:szCs w:val="24"/>
+          <w:lang w:val="fr-CA" w:eastAsia="fr-CA"/>
+        </w:rPr>
+      </w:pPr>
+      <w:r>
+        <w:rPr>
+          <w:rFonts w:eastAsia="Times New Roman" w:cs="Times New Roman"/>
+          <w:sz w:val="24"/>
+          <w:szCs w:val="24"/>
+          <w:lang w:val="fr-CA" w:eastAsia="fr-CA"/>
+        </w:rPr>
+        <w:t>La vente de ces produits sera visée aux municipalités de pays nordiques comme le Québec (province) et nous allons nous concentrer pour offrir un service après-vente grâce à des contrats de soutien pour ces villes.</w:t>
+      </w:r>
+    </w:p>
+    <w:p>
+      <w:pPr>
+        <w:pStyle w:val="BodyText"/>
+        <w:rPr>
+          <w:sz w:val="24"/>
+          <w:szCs w:val="24"/>
+          <w:lang w:val="fr-CA"/>
+        </w:rPr>
+      </w:pPr>
+    </w:p>
+    <w:p>
+      <w:pPr>
+        <w:pStyle w:val="Heading1"/>
+        <w:rPr>
+          <w:lang w:val="fr-CA"/>
+        </w:rPr>
+      </w:pPr>
+      <w:bookmarkStart w:id="1" w:name="_Toc127286456"/>
+      <w:r>
+        <w:rPr>
+          <w:lang w:val="fr-CA"/>
+        </w:rPr>
+        <w:t xml:space="preserve">Efficacité </w:t>
+      </w:r>
+      <w:r>
+        <w:rPr>
+          <w:lang w:val="fr-CA"/>
+        </w:rPr>
+        <w:t>énergétique</w:t>
+      </w:r>
+      <w:bookmarkEnd w:id="1"/>
+    </w:p>
+    <w:p>
+      <w:pPr>
+        <w:rPr>
+          <w:lang w:val="fr-CA"/>
+        </w:rPr>
+      </w:pPr>
+    </w:p>
+    <w:p>
+      <w:pPr>
+        <w:pStyle w:val="BodyText"/>
+        <w:rPr>
+          <w:rStyle w:val="hgkelc"/>
+          <w:sz w:val="24"/>
+          <w:szCs w:val="24"/>
+          <w:lang w:val="fr-CA"/>
+        </w:rPr>
+      </w:pPr>
+      <w:r>
+        <w:rPr>
+          <w:sz w:val="24"/>
+          <w:szCs w:val="24"/>
+          <w:lang w:val="fr-CA"/>
+        </w:rPr>
+        <w:t>Le ESP32 prend environ 230</w:t>
+      </w:r>
+      <w:r>
+        <w:rPr>
+          <w:rStyle w:val="hgkelc"/>
+          <w:sz w:val="24"/>
+          <w:szCs w:val="24"/>
+          <w:lang w:val="fr-CA"/>
+        </w:rPr>
+        <w:t xml:space="preserve"> mA</w:t>
+      </w:r>
+      <w:r>
+        <w:rPr>
+          <w:sz w:val="24"/>
+          <w:szCs w:val="24"/>
+          <w:lang w:val="fr-CA"/>
+        </w:rPr>
+        <w:t>,</w:t>
+      </w:r>
+      <w:r>
+        <w:rPr>
+          <w:sz w:val="24"/>
+          <w:szCs w:val="24"/>
+          <w:lang w:val="fr-CA"/>
+        </w:rPr>
+        <w:t xml:space="preserve"> le BME 2.6</w:t>
+      </w:r>
+      <w:r>
+        <w:rPr>
+          <w:rStyle w:val="hgkelc"/>
+          <w:sz w:val="24"/>
+          <w:szCs w:val="24"/>
+          <w:lang w:val="en"/>
+        </w:rPr>
+        <w:t>μ</w:t>
+      </w:r>
+      <w:r>
+        <w:rPr>
+          <w:rStyle w:val="hgkelc"/>
+          <w:sz w:val="24"/>
+          <w:szCs w:val="24"/>
+          <w:lang w:val="fr-CA"/>
+        </w:rPr>
+        <w:t>A</w:t>
+      </w:r>
+      <w:r>
+        <w:rPr>
+          <w:rStyle w:val="hgkelc"/>
+          <w:sz w:val="24"/>
+          <w:szCs w:val="24"/>
+          <w:lang w:val="fr-CA"/>
+        </w:rPr>
+        <w:t xml:space="preserve">, le LCD </w:t>
+      </w:r>
+      <w:r>
+        <w:rPr>
+          <w:rStyle w:val="hgkelc"/>
+          <w:sz w:val="24"/>
+          <w:szCs w:val="24"/>
+          <w:lang w:val="fr-CA"/>
+        </w:rPr>
+        <w:t>200mA</w:t>
+      </w:r>
+      <w:r>
+        <w:rPr>
+          <w:rStyle w:val="hgkelc"/>
+          <w:sz w:val="24"/>
+          <w:szCs w:val="24"/>
+          <w:lang w:val="fr-CA"/>
+        </w:rPr>
+        <w:t xml:space="preserve"> et le DS18B20 1 </w:t>
+      </w:r>
+      <w:r>
+        <w:rPr>
+          <w:rStyle w:val="hgkelc"/>
+          <w:sz w:val="24"/>
+          <w:szCs w:val="24"/>
+          <w:lang w:val="fr-CA"/>
+        </w:rPr>
+        <w:t>mA</w:t>
+      </w:r>
+      <w:r>
+        <w:rPr>
+          <w:rStyle w:val="hgkelc"/>
+          <w:sz w:val="24"/>
+          <w:szCs w:val="24"/>
+          <w:lang w:val="fr-CA"/>
+        </w:rPr>
+        <w:t xml:space="preserve"> pour une consommation total de 431.026</w:t>
+      </w:r>
+      <w:r>
+        <w:rPr>
+          <w:rStyle w:val="hgkelc"/>
+          <w:sz w:val="24"/>
+          <w:szCs w:val="24"/>
+          <w:lang w:val="fr-CA"/>
+        </w:rPr>
+        <w:t>mA</w:t>
+      </w:r>
+      <w:r>
+        <w:rPr>
+          <w:rStyle w:val="hgkelc"/>
+          <w:sz w:val="24"/>
+          <w:szCs w:val="24"/>
+          <w:lang w:val="fr-CA"/>
+        </w:rPr>
+        <w:t>.</w:t>
+      </w:r>
+    </w:p>
+    <w:p>
+      <w:pPr>
+        <w:pStyle w:val="BodyText"/>
+        <w:rPr>
+          <w:rStyle w:val="hgkelc"/>
+          <w:sz w:val="24"/>
+          <w:szCs w:val="24"/>
+          <w:lang w:val="fr-CA"/>
+        </w:rPr>
+      </w:pPr>
+    </w:p>
+    <w:p>
+      <w:pPr>
+        <w:pStyle w:val="BodyText"/>
+        <w:rPr>
+          <w:rStyle w:val="hgkelc"/>
+          <w:sz w:val="24"/>
+          <w:szCs w:val="24"/>
+          <w:lang w:val="fr-CA"/>
+        </w:rPr>
+      </w:pPr>
+    </w:p>
+    <w:p>
+      <w:pPr>
+        <w:pStyle w:val="BodyText"/>
+        <w:rPr>
+          <w:rStyle w:val="hgkelc"/>
+          <w:sz w:val="24"/>
+          <w:szCs w:val="24"/>
+          <w:lang w:val="fr-CA"/>
+        </w:rPr>
+      </w:pPr>
+    </w:p>
+    <w:p>
+      <w:pPr>
+        <w:pStyle w:val="BodyText"/>
+        <w:rPr>
+          <w:rStyle w:val="hgkelc"/>
+          <w:sz w:val="24"/>
+          <w:szCs w:val="24"/>
+          <w:lang w:val="fr-CA"/>
+        </w:rPr>
+      </w:pPr>
+    </w:p>
+    <w:p>
+      <w:pPr>
+        <w:pStyle w:val="BodyText"/>
+        <w:rPr>
+          <w:rStyle w:val="hgkelc"/>
+          <w:sz w:val="24"/>
+          <w:szCs w:val="24"/>
+          <w:lang w:val="fr-CA"/>
+        </w:rPr>
+      </w:pPr>
+    </w:p>
+    <w:p>
+      <w:pPr>
+        <w:pStyle w:val="BodyText"/>
+        <w:rPr>
+          <w:rStyle w:val="hgkelc"/>
+          <w:sz w:val="24"/>
+          <w:szCs w:val="24"/>
+          <w:lang w:val="fr-CA"/>
+        </w:rPr>
+      </w:pPr>
+    </w:p>
+    <w:p>
+      <w:pPr>
+        <w:pStyle w:val="BodyText"/>
+        <w:rPr>
+          <w:rStyle w:val="hgkelc"/>
+          <w:sz w:val="24"/>
+          <w:szCs w:val="24"/>
+          <w:lang w:val="fr-CA"/>
+        </w:rPr>
+      </w:pPr>
+    </w:p>
+    <w:p>
+      <w:pPr>
+        <w:pStyle w:val="BodyText"/>
+        <w:rPr>
+          <w:rStyle w:val="hgkelc"/>
+          <w:sz w:val="24"/>
+          <w:szCs w:val="24"/>
+          <w:lang w:val="fr-CA"/>
+        </w:rPr>
+      </w:pPr>
+    </w:p>
+    <w:p>
+      <w:pPr>
+        <w:pStyle w:val="BodyText"/>
+        <w:rPr>
+          <w:rStyle w:val="hgkelc"/>
+          <w:sz w:val="24"/>
+          <w:szCs w:val="24"/>
+          <w:lang w:val="fr-CA"/>
+        </w:rPr>
+      </w:pPr>
+    </w:p>
+    <w:p>
+      <w:pPr>
+        <w:pStyle w:val="BodyText"/>
+        <w:rPr>
+          <w:rStyle w:val="hgkelc"/>
+          <w:sz w:val="24"/>
+          <w:szCs w:val="24"/>
+          <w:lang w:val="fr-CA"/>
+        </w:rPr>
+      </w:pPr>
+    </w:p>
+    <w:p>
+      <w:pPr>
+        <w:pStyle w:val="BodyText"/>
+        <w:rPr>
+          <w:rStyle w:val="hgkelc"/>
+          <w:sz w:val="24"/>
+          <w:szCs w:val="24"/>
+          <w:lang w:val="fr-CA"/>
+        </w:rPr>
+      </w:pPr>
+    </w:p>
+    <w:p>
+      <w:pPr>
+        <w:pStyle w:val="Heading1"/>
+        <w:rPr>
+          <w:lang w:val="fr-CA"/>
+        </w:rPr>
+      </w:pPr>
+      <w:bookmarkStart w:id="2" w:name="_Toc127286457"/>
+      <w:r>
+        <w:rPr>
+          <w:lang w:val="fr-CA"/>
+        </w:rPr>
+        <w:lastRenderedPageBreak/>
+        <w:t>Schéma technique</w:t>
+      </w:r>
+      <w:bookmarkEnd w:id="2"/>
+    </w:p>
+    <w:p>
+      <w:pPr>
+        <w:rPr>
+          <w:lang w:val="fr-CA"/>
+        </w:rPr>
+      </w:pPr>
+    </w:p>
+    <w:p>
+      <w:pPr>
+        <w:pStyle w:val="BodyText"/>
+        <w:rPr>
+          <w:lang w:val="fr-CA"/>
+        </w:rPr>
+      </w:pPr>
+      <w:r>
+        <w:rPr>
+          <w:noProof/>
+          <w:lang w:val="fr-CA"/>
+        </w:rPr>
+        <w:drawing>
+          <wp:inline distT="0" distB="0" distL="0" distR="0" wp14:anchorId="277EB100" wp14:editId="276F0970">
+            <wp:extent cx="5962650" cy="2714625"/>
+            <wp:effectExtent l="0" t="0" r="0" b="9525"/>
+            <wp:docPr id="1" name="Picture 1"/>
+            <wp:cNvGraphicFramePr>
+              <a:graphicFrameLocks xmlns:a="http://schemas.openxmlformats.org/drawingml/2006/main" noChangeAspect="1"/>
+            </wp:cNvGraphicFramePr>
+            <a:graphic xmlns:a="http://schemas.openxmlformats.org/drawingml/2006/main">
+              <a:graphicData uri="http://schemas.openxmlformats.org/drawingml/2006/picture">
+                <pic:pic xmlns:pic="http://schemas.openxmlformats.org/drawingml/2006/picture">
+                  <pic:nvPicPr>
+                    <pic:cNvPr id="0" name="Picture 1"/>
+                    <pic:cNvPicPr>
+                      <a:picLocks noChangeAspect="1" noChangeArrowheads="1"/>
+                    </pic:cNvPicPr>
+                  </pic:nvPicPr>
+                  <pic:blipFill>
+                    <a:blip r:embed="rId5">
+                      <a:extLst>
+                        <a:ext uri="{28A0092B-C50C-407E-A947-70E740481C1C}">
+                          <a14:useLocalDpi xmlns:a14="http://schemas.microsoft.com/office/drawing/2010/main" val="0"/>
+                        </a:ext>
+                      </a:extLst>
+                    </a:blip>
+                    <a:srcRect/>
+                    <a:stretch>
+                      <a:fillRect/>
+                    </a:stretch>
+                  </pic:blipFill>
+                  <pic:spPr bwMode="auto">
+                    <a:xfrm>
+                      <a:off x="0" y="0"/>
+                      <a:ext cx="5962650" cy="2714625"/>
+                    </a:xfrm>
+                    <a:prstGeom prst="rect">
+                      <a:avLst/>
+                    </a:prstGeom>
+                    <a:noFill/>
+                    <a:ln>
+                      <a:noFill/>
+                    </a:ln>
+                  </pic:spPr>
+                </pic:pic>
+              </a:graphicData>
+            </a:graphic>
+          </wp:inline>
+        </w:drawing>
+      </w:r>
+    </w:p>
+    <w:p>
+      <w:pPr>
+        <w:pStyle w:val="BodyText"/>
+        <w:rPr>
+          <w:lang w:val="fr-CA"/>
+        </w:rPr>
+      </w:pPr>
+    </w:p>
+    <w:p>
+      <w:pPr>
+        <w:pStyle w:val="BodyText"/>
+        <w:rPr>
+          <w:lang w:val="fr-CA"/>
+        </w:rPr>
+      </w:pPr>
+      <w:r>
+        <w:rPr>
+          <w:lang w:val="fr-CA"/>
+        </w:rPr>
+        <w:t>Il y a une batterie 5 volt brancher sur un esp32. Un LCD et un BME sont connecté sur le SDA et SCL et aussi alimenté. Un DS18B20 est brancher à la pin 14 et aussi alimenté. Un bouton est connecté à la pin 27.</w:t>
       </w:r>
     </w:p>
     <w:sectPr>
@@ -1356,6 +1864,16 @@
       <w:u w:val="single"/>
     </w:rPr>
   </w:style>
+  <w:style w:type="character" w:customStyle="1" w:styleId="hgkelc">
+    <w:name w:val="hgkelc"/>
+    <w:basedOn w:val="DefaultParagraphFont"/>
+    <w:rsid w:val="008D4636"/>
+  </w:style>
+  <w:style w:type="character" w:customStyle="1" w:styleId="corrected-phrasedisplayed-text">
+    <w:name w:val="corrected-phrase__displayed-text"/>
+    <w:basedOn w:val="DefaultParagraphFont"/>
+    <w:rsid w:val="00DC73FA"/>
+  </w:style>
 </w:styles>
 </file>
 

</xml_diff>